<commit_message>
Added basic info to Ideal Jobs and included personal paragraph to personal information doc.
</commit_message>
<xml_diff>
--- a/Report/Ideal Jobs.docx
+++ b/Report/Ideal Jobs.docx
@@ -7,15 +7,95 @@
         <w:pStyle w:val="Title"/>
         <w:jc w:val="center"/>
       </w:pPr>
-      <w:bookmarkStart w:id="0" w:name="_GoBack"/>
       <w:r>
         <w:t>Ideal Jobs</w:t>
       </w:r>
     </w:p>
-    <w:bookmarkEnd w:id="0"/>
     <w:p>
       <w:r>
         <w:t>Compare and contrast the ideal jobs for each person in the group. This may have changed due to feedback from Assignment 1. What common elements are there, if any? What differentiates each position from the others, if anything? How similar or different are your career plans across the group?</w:t>
+      </w:r>
+    </w:p>
+    <w:p/>
+    <w:p>
+      <w:r>
+        <w:t xml:space="preserve">Each </w:t>
+      </w:r>
+      <w:proofErr w:type="spellStart"/>
+      <w:r>
+        <w:t>teammembers</w:t>
+      </w:r>
+      <w:proofErr w:type="spellEnd"/>
+      <w:r>
+        <w:t xml:space="preserve"> ideal job: </w:t>
+      </w:r>
+    </w:p>
+    <w:p>
+      <w:pPr>
+        <w:pStyle w:val="ListParagraph"/>
+        <w:numPr>
+          <w:ilvl w:val="0"/>
+          <w:numId w:val="1"/>
+        </w:numPr>
+      </w:pPr>
+      <w:r>
+        <w:t xml:space="preserve">Samuel – </w:t>
+      </w:r>
+      <w:r>
+        <w:t>Software Engineer</w:t>
+      </w:r>
+    </w:p>
+    <w:p>
+      <w:pPr>
+        <w:pStyle w:val="ListParagraph"/>
+        <w:numPr>
+          <w:ilvl w:val="0"/>
+          <w:numId w:val="1"/>
+        </w:numPr>
+      </w:pPr>
+      <w:r>
+        <w:t>Stanton – Full Stack node developer</w:t>
+      </w:r>
+    </w:p>
+    <w:p>
+      <w:pPr>
+        <w:pStyle w:val="ListParagraph"/>
+        <w:numPr>
+          <w:ilvl w:val="0"/>
+          <w:numId w:val="1"/>
+        </w:numPr>
+      </w:pPr>
+      <w:r>
+        <w:t>Jenna – Software developer</w:t>
+      </w:r>
+    </w:p>
+    <w:p>
+      <w:bookmarkStart w:id="0" w:name="_GoBack"/>
+      <w:bookmarkEnd w:id="0"/>
+    </w:p>
+    <w:p>
+      <w:r>
+        <w:t>Comparisons:</w:t>
+      </w:r>
+    </w:p>
+    <w:p>
+      <w:r>
+        <w:rPr>
+          <w:noProof/>
+        </w:rPr>
+        <w:drawing>
+          <wp:inline distT="0" distB="0" distL="0" distR="0" wp14:anchorId="1592FB74" wp14:editId="53344B23">
+            <wp:extent cx="5486400" cy="3200400"/>
+            <wp:effectExtent l="0" t="0" r="0" b="0"/>
+            <wp:docPr id="1" name="Chart 1"/>
+            <wp:cNvGraphicFramePr/>
+            <a:graphic xmlns:a="http://schemas.openxmlformats.org/drawingml/2006/main">
+              <a:graphicData uri="http://schemas.openxmlformats.org/drawingml/2006/chart">
+                <c:chart xmlns:c="http://schemas.openxmlformats.org/drawingml/2006/chart" xmlns:r="http://schemas.openxmlformats.org/officeDocument/2006/relationships" r:id="rId5"/>
+              </a:graphicData>
+            </a:graphic>
+          </wp:inline>
+        </w:drawing>
       </w:r>
     </w:p>
     <w:sectPr>
@@ -26,6 +106,127 @@
     </w:sectPr>
   </w:body>
 </w:document>
+</file>
+
+<file path=word/numbering.xml><?xml version="1.0" encoding="utf-8"?>
+<w:numbering xmlns:wpc="http://schemas.microsoft.com/office/word/2010/wordprocessingCanvas" xmlns:cx="http://schemas.microsoft.com/office/drawing/2014/chartex" xmlns:cx1="http://schemas.microsoft.com/office/drawing/2015/9/8/chartex" xmlns:cx2="http://schemas.microsoft.com/office/drawing/2015/10/21/chartex" xmlns:cx3="http://schemas.microsoft.com/office/drawing/2016/5/9/chartex" xmlns:cx4="http://schemas.microsoft.com/office/drawing/2016/5/10/chartex" xmlns:cx5="http://schemas.microsoft.com/office/drawing/2016/5/11/chartex" xmlns:cx6="http://schemas.microsoft.com/office/drawing/2016/5/12/chartex" xmlns:cx7="http://schemas.microsoft.com/office/drawing/2016/5/13/chartex" xmlns:cx8="http://schemas.microsoft.com/office/drawing/2016/5/14/chartex" xmlns:mc="http://schemas.openxmlformats.org/markup-compatibility/2006" xmlns:aink="http://schemas.microsoft.com/office/drawing/2016/ink" xmlns:am3d="http://schemas.microsoft.com/office/drawing/2017/model3d" xmlns:o="urn:schemas-microsoft-com:office:office" xmlns:r="http://schemas.openxmlformats.org/officeDocument/2006/relationships" xmlns:m="http://schemas.openxmlformats.org/officeDocument/2006/math" xmlns:v="urn:schemas-microsoft-com:vml" xmlns:wp14="http://schemas.microsoft.com/office/word/2010/wordprocessingDrawing" xmlns:wp="http://schemas.openxmlformats.org/drawingml/2006/wordprocessingDrawing" xmlns:w10="urn:schemas-microsoft-com:office:word" xmlns:w="http://schemas.openxmlformats.org/wordprocessingml/2006/main" xmlns:w14="http://schemas.microsoft.com/office/word/2010/wordml" xmlns:w15="http://schemas.microsoft.com/office/word/2012/wordml" xmlns:w16cid="http://schemas.microsoft.com/office/word/2016/wordml/cid" xmlns:w16se="http://schemas.microsoft.com/office/word/2015/wordml/symex" xmlns:wpg="http://schemas.microsoft.com/office/word/2010/wordprocessingGroup" xmlns:wpi="http://schemas.microsoft.com/office/word/2010/wordprocessingInk" xmlns:wne="http://schemas.microsoft.com/office/word/2006/wordml" xmlns:wps="http://schemas.microsoft.com/office/word/2010/wordprocessingShape" mc:Ignorable="w14 w15 w16se w16cid wp14">
+  <w:abstractNum w:abstractNumId="0" w15:restartNumberingAfterBreak="0">
+    <w:nsid w:val="1DAB5DB1"/>
+    <w:multiLevelType w:val="hybridMultilevel"/>
+    <w:tmpl w:val="545A9B96"/>
+    <w:lvl w:ilvl="0" w:tplc="0C090001">
+      <w:start w:val="1"/>
+      <w:numFmt w:val="bullet"/>
+      <w:lvlText w:val=""/>
+      <w:lvlJc w:val="left"/>
+      <w:pPr>
+        <w:ind w:left="720" w:hanging="360"/>
+      </w:pPr>
+      <w:rPr>
+        <w:rFonts w:ascii="Symbol" w:hAnsi="Symbol" w:hint="default"/>
+      </w:rPr>
+    </w:lvl>
+    <w:lvl w:ilvl="1" w:tplc="0C090003" w:tentative="1">
+      <w:start w:val="1"/>
+      <w:numFmt w:val="bullet"/>
+      <w:lvlText w:val="o"/>
+      <w:lvlJc w:val="left"/>
+      <w:pPr>
+        <w:ind w:left="1440" w:hanging="360"/>
+      </w:pPr>
+      <w:rPr>
+        <w:rFonts w:ascii="Courier New" w:hAnsi="Courier New" w:cs="Courier New" w:hint="default"/>
+      </w:rPr>
+    </w:lvl>
+    <w:lvl w:ilvl="2" w:tplc="0C090005" w:tentative="1">
+      <w:start w:val="1"/>
+      <w:numFmt w:val="bullet"/>
+      <w:lvlText w:val=""/>
+      <w:lvlJc w:val="left"/>
+      <w:pPr>
+        <w:ind w:left="2160" w:hanging="360"/>
+      </w:pPr>
+      <w:rPr>
+        <w:rFonts w:ascii="Wingdings" w:hAnsi="Wingdings" w:hint="default"/>
+      </w:rPr>
+    </w:lvl>
+    <w:lvl w:ilvl="3" w:tplc="0C090001" w:tentative="1">
+      <w:start w:val="1"/>
+      <w:numFmt w:val="bullet"/>
+      <w:lvlText w:val=""/>
+      <w:lvlJc w:val="left"/>
+      <w:pPr>
+        <w:ind w:left="2880" w:hanging="360"/>
+      </w:pPr>
+      <w:rPr>
+        <w:rFonts w:ascii="Symbol" w:hAnsi="Symbol" w:hint="default"/>
+      </w:rPr>
+    </w:lvl>
+    <w:lvl w:ilvl="4" w:tplc="0C090003" w:tentative="1">
+      <w:start w:val="1"/>
+      <w:numFmt w:val="bullet"/>
+      <w:lvlText w:val="o"/>
+      <w:lvlJc w:val="left"/>
+      <w:pPr>
+        <w:ind w:left="3600" w:hanging="360"/>
+      </w:pPr>
+      <w:rPr>
+        <w:rFonts w:ascii="Courier New" w:hAnsi="Courier New" w:cs="Courier New" w:hint="default"/>
+      </w:rPr>
+    </w:lvl>
+    <w:lvl w:ilvl="5" w:tplc="0C090005" w:tentative="1">
+      <w:start w:val="1"/>
+      <w:numFmt w:val="bullet"/>
+      <w:lvlText w:val=""/>
+      <w:lvlJc w:val="left"/>
+      <w:pPr>
+        <w:ind w:left="4320" w:hanging="360"/>
+      </w:pPr>
+      <w:rPr>
+        <w:rFonts w:ascii="Wingdings" w:hAnsi="Wingdings" w:hint="default"/>
+      </w:rPr>
+    </w:lvl>
+    <w:lvl w:ilvl="6" w:tplc="0C090001" w:tentative="1">
+      <w:start w:val="1"/>
+      <w:numFmt w:val="bullet"/>
+      <w:lvlText w:val=""/>
+      <w:lvlJc w:val="left"/>
+      <w:pPr>
+        <w:ind w:left="5040" w:hanging="360"/>
+      </w:pPr>
+      <w:rPr>
+        <w:rFonts w:ascii="Symbol" w:hAnsi="Symbol" w:hint="default"/>
+      </w:rPr>
+    </w:lvl>
+    <w:lvl w:ilvl="7" w:tplc="0C090003" w:tentative="1">
+      <w:start w:val="1"/>
+      <w:numFmt w:val="bullet"/>
+      <w:lvlText w:val="o"/>
+      <w:lvlJc w:val="left"/>
+      <w:pPr>
+        <w:ind w:left="5760" w:hanging="360"/>
+      </w:pPr>
+      <w:rPr>
+        <w:rFonts w:ascii="Courier New" w:hAnsi="Courier New" w:cs="Courier New" w:hint="default"/>
+      </w:rPr>
+    </w:lvl>
+    <w:lvl w:ilvl="8" w:tplc="0C090005" w:tentative="1">
+      <w:start w:val="1"/>
+      <w:numFmt w:val="bullet"/>
+      <w:lvlText w:val=""/>
+      <w:lvlJc w:val="left"/>
+      <w:pPr>
+        <w:ind w:left="6480" w:hanging="360"/>
+      </w:pPr>
+      <w:rPr>
+        <w:rFonts w:ascii="Wingdings" w:hAnsi="Wingdings" w:hint="default"/>
+      </w:rPr>
+    </w:lvl>
+  </w:abstractNum>
+  <w:num w:numId="1">
+    <w:abstractNumId w:val="0"/>
+  </w:num>
+</w:numbering>
 </file>
 
 <file path=word/styles.xml><?xml version="1.0" encoding="utf-8"?>
@@ -637,7 +838,1327 @@
       <w:spacing w:after="0" w:line="240" w:lineRule="auto"/>
     </w:pPr>
   </w:style>
+  <w:style w:type="paragraph" w:styleId="ListParagraph">
+    <w:name w:val="List Paragraph"/>
+    <w:basedOn w:val="Normal"/>
+    <w:uiPriority w:val="34"/>
+    <w:qFormat/>
+    <w:rsid w:val="001854E7"/>
+    <w:pPr>
+      <w:ind w:left="720"/>
+      <w:contextualSpacing/>
+    </w:pPr>
+  </w:style>
 </w:styles>
+</file>
+
+<file path=word/charts/chart1.xml><?xml version="1.0" encoding="utf-8"?>
+<c:chartSpace xmlns:c="http://schemas.openxmlformats.org/drawingml/2006/chart" xmlns:a="http://schemas.openxmlformats.org/drawingml/2006/main" xmlns:r="http://schemas.openxmlformats.org/officeDocument/2006/relationships" xmlns:c16r2="http://schemas.microsoft.com/office/drawing/2015/06/chart">
+  <c:date1904 val="0"/>
+  <c:lang val="en-US"/>
+  <c:roundedCorners val="0"/>
+  <mc:AlternateContent xmlns:mc="http://schemas.openxmlformats.org/markup-compatibility/2006">
+    <mc:Choice xmlns:c14="http://schemas.microsoft.com/office/drawing/2007/8/2/chart" Requires="c14">
+      <c14:style val="102"/>
+    </mc:Choice>
+    <mc:Fallback>
+      <c:style val="2"/>
+    </mc:Fallback>
+  </mc:AlternateContent>
+  <c:chart>
+    <c:title>
+      <c:tx>
+        <c:rich>
+          <a:bodyPr rot="0" spcFirstLastPara="1" vertOverflow="ellipsis" vert="horz" wrap="square" anchor="ctr" anchorCtr="1"/>
+          <a:lstStyle/>
+          <a:p>
+            <a:pPr>
+              <a:defRPr sz="1400" b="0" i="0" u="none" strike="noStrike" kern="1200" spc="0" baseline="0">
+                <a:solidFill>
+                  <a:schemeClr val="tx1">
+                    <a:lumMod val="65000"/>
+                    <a:lumOff val="35000"/>
+                  </a:schemeClr>
+                </a:solidFill>
+                <a:latin typeface="+mn-lt"/>
+                <a:ea typeface="+mn-ea"/>
+                <a:cs typeface="+mn-cs"/>
+              </a:defRPr>
+            </a:pPr>
+            <a:r>
+              <a:rPr lang="en-AU"/>
+              <a:t>Different Skills</a:t>
+            </a:r>
+          </a:p>
+        </c:rich>
+      </c:tx>
+      <c:overlay val="0"/>
+      <c:spPr>
+        <a:noFill/>
+        <a:ln>
+          <a:noFill/>
+        </a:ln>
+        <a:effectLst/>
+      </c:spPr>
+      <c:txPr>
+        <a:bodyPr rot="0" spcFirstLastPara="1" vertOverflow="ellipsis" vert="horz" wrap="square" anchor="ctr" anchorCtr="1"/>
+        <a:lstStyle/>
+        <a:p>
+          <a:pPr>
+            <a:defRPr sz="1400" b="0" i="0" u="none" strike="noStrike" kern="1200" spc="0" baseline="0">
+              <a:solidFill>
+                <a:schemeClr val="tx1">
+                  <a:lumMod val="65000"/>
+                  <a:lumOff val="35000"/>
+                </a:schemeClr>
+              </a:solidFill>
+              <a:latin typeface="+mn-lt"/>
+              <a:ea typeface="+mn-ea"/>
+              <a:cs typeface="+mn-cs"/>
+            </a:defRPr>
+          </a:pPr>
+          <a:endParaRPr lang="en-US"/>
+        </a:p>
+      </c:txPr>
+    </c:title>
+    <c:autoTitleDeleted val="0"/>
+    <c:plotArea>
+      <c:layout/>
+      <c:barChart>
+        <c:barDir val="col"/>
+        <c:grouping val="stacked"/>
+        <c:varyColors val="0"/>
+        <c:ser>
+          <c:idx val="0"/>
+          <c:order val="0"/>
+          <c:tx>
+            <c:strRef>
+              <c:f>Sheet1!$B$1</c:f>
+              <c:strCache>
+                <c:ptCount val="1"/>
+                <c:pt idx="0">
+                  <c:v>Java</c:v>
+                </c:pt>
+              </c:strCache>
+            </c:strRef>
+          </c:tx>
+          <c:spPr>
+            <a:solidFill>
+              <a:schemeClr val="accent1"/>
+            </a:solidFill>
+            <a:ln>
+              <a:noFill/>
+            </a:ln>
+            <a:effectLst/>
+          </c:spPr>
+          <c:invertIfNegative val="0"/>
+          <c:cat>
+            <c:strRef>
+              <c:f>Sheet1!$A$2:$A$5</c:f>
+              <c:strCache>
+                <c:ptCount val="4"/>
+                <c:pt idx="0">
+                  <c:v>Samuel</c:v>
+                </c:pt>
+                <c:pt idx="1">
+                  <c:v>Stanton</c:v>
+                </c:pt>
+                <c:pt idx="2">
+                  <c:v>Jenna</c:v>
+                </c:pt>
+                <c:pt idx="3">
+                  <c:v>Category 4</c:v>
+                </c:pt>
+              </c:strCache>
+            </c:strRef>
+          </c:cat>
+          <c:val>
+            <c:numRef>
+              <c:f>Sheet1!$B$2:$B$5</c:f>
+              <c:numCache>
+                <c:formatCode>General</c:formatCode>
+                <c:ptCount val="4"/>
+                <c:pt idx="0">
+                  <c:v>1</c:v>
+                </c:pt>
+                <c:pt idx="1">
+                  <c:v>0</c:v>
+                </c:pt>
+                <c:pt idx="2">
+                  <c:v>0</c:v>
+                </c:pt>
+                <c:pt idx="3">
+                  <c:v>0</c:v>
+                </c:pt>
+              </c:numCache>
+            </c:numRef>
+          </c:val>
+          <c:extLst>
+            <c:ext xmlns:c16="http://schemas.microsoft.com/office/drawing/2014/chart" uri="{C3380CC4-5D6E-409C-BE32-E72D297353CC}">
+              <c16:uniqueId val="{00000000-12F8-4293-881A-39E7C67BE477}"/>
+            </c:ext>
+          </c:extLst>
+        </c:ser>
+        <c:ser>
+          <c:idx val="1"/>
+          <c:order val="1"/>
+          <c:tx>
+            <c:strRef>
+              <c:f>Sheet1!$C$1</c:f>
+              <c:strCache>
+                <c:ptCount val="1"/>
+                <c:pt idx="0">
+                  <c:v>SQL</c:v>
+                </c:pt>
+              </c:strCache>
+            </c:strRef>
+          </c:tx>
+          <c:spPr>
+            <a:solidFill>
+              <a:schemeClr val="accent2"/>
+            </a:solidFill>
+            <a:ln>
+              <a:noFill/>
+            </a:ln>
+            <a:effectLst/>
+          </c:spPr>
+          <c:invertIfNegative val="0"/>
+          <c:cat>
+            <c:strRef>
+              <c:f>Sheet1!$A$2:$A$5</c:f>
+              <c:strCache>
+                <c:ptCount val="4"/>
+                <c:pt idx="0">
+                  <c:v>Samuel</c:v>
+                </c:pt>
+                <c:pt idx="1">
+                  <c:v>Stanton</c:v>
+                </c:pt>
+                <c:pt idx="2">
+                  <c:v>Jenna</c:v>
+                </c:pt>
+                <c:pt idx="3">
+                  <c:v>Category 4</c:v>
+                </c:pt>
+              </c:strCache>
+            </c:strRef>
+          </c:cat>
+          <c:val>
+            <c:numRef>
+              <c:f>Sheet1!$C$2:$C$5</c:f>
+              <c:numCache>
+                <c:formatCode>General</c:formatCode>
+                <c:ptCount val="4"/>
+                <c:pt idx="0">
+                  <c:v>1</c:v>
+                </c:pt>
+                <c:pt idx="1">
+                  <c:v>0</c:v>
+                </c:pt>
+                <c:pt idx="2">
+                  <c:v>1</c:v>
+                </c:pt>
+                <c:pt idx="3">
+                  <c:v>0</c:v>
+                </c:pt>
+              </c:numCache>
+            </c:numRef>
+          </c:val>
+          <c:extLst>
+            <c:ext xmlns:c16="http://schemas.microsoft.com/office/drawing/2014/chart" uri="{C3380CC4-5D6E-409C-BE32-E72D297353CC}">
+              <c16:uniqueId val="{00000001-12F8-4293-881A-39E7C67BE477}"/>
+            </c:ext>
+          </c:extLst>
+        </c:ser>
+        <c:ser>
+          <c:idx val="2"/>
+          <c:order val="2"/>
+          <c:tx>
+            <c:strRef>
+              <c:f>Sheet1!$D$1</c:f>
+              <c:strCache>
+                <c:ptCount val="1"/>
+                <c:pt idx="0">
+                  <c:v>Full Stack</c:v>
+                </c:pt>
+              </c:strCache>
+            </c:strRef>
+          </c:tx>
+          <c:spPr>
+            <a:solidFill>
+              <a:schemeClr val="accent3"/>
+            </a:solidFill>
+            <a:ln>
+              <a:noFill/>
+            </a:ln>
+            <a:effectLst/>
+          </c:spPr>
+          <c:invertIfNegative val="0"/>
+          <c:cat>
+            <c:strRef>
+              <c:f>Sheet1!$A$2:$A$5</c:f>
+              <c:strCache>
+                <c:ptCount val="4"/>
+                <c:pt idx="0">
+                  <c:v>Samuel</c:v>
+                </c:pt>
+                <c:pt idx="1">
+                  <c:v>Stanton</c:v>
+                </c:pt>
+                <c:pt idx="2">
+                  <c:v>Jenna</c:v>
+                </c:pt>
+                <c:pt idx="3">
+                  <c:v>Category 4</c:v>
+                </c:pt>
+              </c:strCache>
+            </c:strRef>
+          </c:cat>
+          <c:val>
+            <c:numRef>
+              <c:f>Sheet1!$D$2:$D$5</c:f>
+              <c:numCache>
+                <c:formatCode>General</c:formatCode>
+                <c:ptCount val="4"/>
+                <c:pt idx="0">
+                  <c:v>0</c:v>
+                </c:pt>
+                <c:pt idx="1">
+                  <c:v>1</c:v>
+                </c:pt>
+                <c:pt idx="2">
+                  <c:v>0</c:v>
+                </c:pt>
+                <c:pt idx="3">
+                  <c:v>0</c:v>
+                </c:pt>
+              </c:numCache>
+            </c:numRef>
+          </c:val>
+          <c:extLst>
+            <c:ext xmlns:c16="http://schemas.microsoft.com/office/drawing/2014/chart" uri="{C3380CC4-5D6E-409C-BE32-E72D297353CC}">
+              <c16:uniqueId val="{00000002-12F8-4293-881A-39E7C67BE477}"/>
+            </c:ext>
+          </c:extLst>
+        </c:ser>
+        <c:ser>
+          <c:idx val="3"/>
+          <c:order val="3"/>
+          <c:tx>
+            <c:strRef>
+              <c:f>Sheet1!$E$1</c:f>
+              <c:strCache>
+                <c:ptCount val="1"/>
+                <c:pt idx="0">
+                  <c:v>HTML</c:v>
+                </c:pt>
+              </c:strCache>
+            </c:strRef>
+          </c:tx>
+          <c:spPr>
+            <a:solidFill>
+              <a:schemeClr val="accent4"/>
+            </a:solidFill>
+            <a:ln>
+              <a:noFill/>
+            </a:ln>
+            <a:effectLst/>
+          </c:spPr>
+          <c:invertIfNegative val="0"/>
+          <c:cat>
+            <c:strRef>
+              <c:f>Sheet1!$A$2:$A$5</c:f>
+              <c:strCache>
+                <c:ptCount val="4"/>
+                <c:pt idx="0">
+                  <c:v>Samuel</c:v>
+                </c:pt>
+                <c:pt idx="1">
+                  <c:v>Stanton</c:v>
+                </c:pt>
+                <c:pt idx="2">
+                  <c:v>Jenna</c:v>
+                </c:pt>
+                <c:pt idx="3">
+                  <c:v>Category 4</c:v>
+                </c:pt>
+              </c:strCache>
+            </c:strRef>
+          </c:cat>
+          <c:val>
+            <c:numRef>
+              <c:f>Sheet1!$E$2:$E$5</c:f>
+              <c:numCache>
+                <c:formatCode>General</c:formatCode>
+                <c:ptCount val="4"/>
+                <c:pt idx="0">
+                  <c:v>0</c:v>
+                </c:pt>
+                <c:pt idx="1">
+                  <c:v>1</c:v>
+                </c:pt>
+                <c:pt idx="2">
+                  <c:v>0</c:v>
+                </c:pt>
+              </c:numCache>
+            </c:numRef>
+          </c:val>
+          <c:extLst>
+            <c:ext xmlns:c16="http://schemas.microsoft.com/office/drawing/2014/chart" uri="{C3380CC4-5D6E-409C-BE32-E72D297353CC}">
+              <c16:uniqueId val="{00000003-12F8-4293-881A-39E7C67BE477}"/>
+            </c:ext>
+          </c:extLst>
+        </c:ser>
+        <c:ser>
+          <c:idx val="4"/>
+          <c:order val="4"/>
+          <c:tx>
+            <c:strRef>
+              <c:f>Sheet1!$F$1</c:f>
+              <c:strCache>
+                <c:ptCount val="1"/>
+                <c:pt idx="0">
+                  <c:v>CSS</c:v>
+                </c:pt>
+              </c:strCache>
+            </c:strRef>
+          </c:tx>
+          <c:spPr>
+            <a:solidFill>
+              <a:schemeClr val="accent5"/>
+            </a:solidFill>
+            <a:ln>
+              <a:noFill/>
+            </a:ln>
+            <a:effectLst/>
+          </c:spPr>
+          <c:invertIfNegative val="0"/>
+          <c:cat>
+            <c:strRef>
+              <c:f>Sheet1!$A$2:$A$5</c:f>
+              <c:strCache>
+                <c:ptCount val="4"/>
+                <c:pt idx="0">
+                  <c:v>Samuel</c:v>
+                </c:pt>
+                <c:pt idx="1">
+                  <c:v>Stanton</c:v>
+                </c:pt>
+                <c:pt idx="2">
+                  <c:v>Jenna</c:v>
+                </c:pt>
+                <c:pt idx="3">
+                  <c:v>Category 4</c:v>
+                </c:pt>
+              </c:strCache>
+            </c:strRef>
+          </c:cat>
+          <c:val>
+            <c:numRef>
+              <c:f>Sheet1!$F$2:$F$5</c:f>
+              <c:numCache>
+                <c:formatCode>General</c:formatCode>
+                <c:ptCount val="4"/>
+                <c:pt idx="0">
+                  <c:v>0</c:v>
+                </c:pt>
+                <c:pt idx="1">
+                  <c:v>1</c:v>
+                </c:pt>
+                <c:pt idx="2">
+                  <c:v>0</c:v>
+                </c:pt>
+              </c:numCache>
+            </c:numRef>
+          </c:val>
+          <c:extLst>
+            <c:ext xmlns:c16="http://schemas.microsoft.com/office/drawing/2014/chart" uri="{C3380CC4-5D6E-409C-BE32-E72D297353CC}">
+              <c16:uniqueId val="{00000004-12F8-4293-881A-39E7C67BE477}"/>
+            </c:ext>
+          </c:extLst>
+        </c:ser>
+        <c:ser>
+          <c:idx val="5"/>
+          <c:order val="5"/>
+          <c:tx>
+            <c:strRef>
+              <c:f>Sheet1!$G$1</c:f>
+              <c:strCache>
+                <c:ptCount val="1"/>
+                <c:pt idx="0">
+                  <c:v>JavaScript</c:v>
+                </c:pt>
+              </c:strCache>
+            </c:strRef>
+          </c:tx>
+          <c:spPr>
+            <a:solidFill>
+              <a:schemeClr val="accent6"/>
+            </a:solidFill>
+            <a:ln>
+              <a:noFill/>
+            </a:ln>
+            <a:effectLst/>
+          </c:spPr>
+          <c:invertIfNegative val="0"/>
+          <c:cat>
+            <c:strRef>
+              <c:f>Sheet1!$A$2:$A$5</c:f>
+              <c:strCache>
+                <c:ptCount val="4"/>
+                <c:pt idx="0">
+                  <c:v>Samuel</c:v>
+                </c:pt>
+                <c:pt idx="1">
+                  <c:v>Stanton</c:v>
+                </c:pt>
+                <c:pt idx="2">
+                  <c:v>Jenna</c:v>
+                </c:pt>
+                <c:pt idx="3">
+                  <c:v>Category 4</c:v>
+                </c:pt>
+              </c:strCache>
+            </c:strRef>
+          </c:cat>
+          <c:val>
+            <c:numRef>
+              <c:f>Sheet1!$G$2:$G$5</c:f>
+              <c:numCache>
+                <c:formatCode>General</c:formatCode>
+                <c:ptCount val="4"/>
+                <c:pt idx="0">
+                  <c:v>0</c:v>
+                </c:pt>
+                <c:pt idx="1">
+                  <c:v>1</c:v>
+                </c:pt>
+                <c:pt idx="2">
+                  <c:v>0</c:v>
+                </c:pt>
+              </c:numCache>
+            </c:numRef>
+          </c:val>
+          <c:extLst>
+            <c:ext xmlns:c16="http://schemas.microsoft.com/office/drawing/2014/chart" uri="{C3380CC4-5D6E-409C-BE32-E72D297353CC}">
+              <c16:uniqueId val="{00000005-12F8-4293-881A-39E7C67BE477}"/>
+            </c:ext>
+          </c:extLst>
+        </c:ser>
+        <c:ser>
+          <c:idx val="6"/>
+          <c:order val="6"/>
+          <c:tx>
+            <c:strRef>
+              <c:f>Sheet1!$H$1</c:f>
+              <c:strCache>
+                <c:ptCount val="1"/>
+                <c:pt idx="0">
+                  <c:v>People Skills</c:v>
+                </c:pt>
+              </c:strCache>
+            </c:strRef>
+          </c:tx>
+          <c:spPr>
+            <a:solidFill>
+              <a:schemeClr val="accent1">
+                <a:lumMod val="60000"/>
+              </a:schemeClr>
+            </a:solidFill>
+            <a:ln>
+              <a:noFill/>
+            </a:ln>
+            <a:effectLst/>
+          </c:spPr>
+          <c:invertIfNegative val="0"/>
+          <c:cat>
+            <c:strRef>
+              <c:f>Sheet1!$A$2:$A$5</c:f>
+              <c:strCache>
+                <c:ptCount val="4"/>
+                <c:pt idx="0">
+                  <c:v>Samuel</c:v>
+                </c:pt>
+                <c:pt idx="1">
+                  <c:v>Stanton</c:v>
+                </c:pt>
+                <c:pt idx="2">
+                  <c:v>Jenna</c:v>
+                </c:pt>
+                <c:pt idx="3">
+                  <c:v>Category 4</c:v>
+                </c:pt>
+              </c:strCache>
+            </c:strRef>
+          </c:cat>
+          <c:val>
+            <c:numRef>
+              <c:f>Sheet1!$H$2:$H$5</c:f>
+              <c:numCache>
+                <c:formatCode>General</c:formatCode>
+                <c:ptCount val="4"/>
+                <c:pt idx="0">
+                  <c:v>1</c:v>
+                </c:pt>
+                <c:pt idx="1">
+                  <c:v>1</c:v>
+                </c:pt>
+                <c:pt idx="2">
+                  <c:v>1</c:v>
+                </c:pt>
+              </c:numCache>
+            </c:numRef>
+          </c:val>
+          <c:extLst>
+            <c:ext xmlns:c16="http://schemas.microsoft.com/office/drawing/2014/chart" uri="{C3380CC4-5D6E-409C-BE32-E72D297353CC}">
+              <c16:uniqueId val="{00000006-12F8-4293-881A-39E7C67BE477}"/>
+            </c:ext>
+          </c:extLst>
+        </c:ser>
+        <c:dLbls>
+          <c:showLegendKey val="0"/>
+          <c:showVal val="0"/>
+          <c:showCatName val="0"/>
+          <c:showSerName val="0"/>
+          <c:showPercent val="0"/>
+          <c:showBubbleSize val="0"/>
+        </c:dLbls>
+        <c:gapWidth val="150"/>
+        <c:overlap val="100"/>
+        <c:axId val="533707320"/>
+        <c:axId val="533706360"/>
+      </c:barChart>
+      <c:catAx>
+        <c:axId val="533707320"/>
+        <c:scaling>
+          <c:orientation val="minMax"/>
+        </c:scaling>
+        <c:delete val="0"/>
+        <c:axPos val="b"/>
+        <c:numFmt formatCode="General" sourceLinked="1"/>
+        <c:majorTickMark val="none"/>
+        <c:minorTickMark val="none"/>
+        <c:tickLblPos val="nextTo"/>
+        <c:spPr>
+          <a:noFill/>
+          <a:ln w="9525" cap="flat" cmpd="sng" algn="ctr">
+            <a:solidFill>
+              <a:schemeClr val="tx1">
+                <a:lumMod val="15000"/>
+                <a:lumOff val="85000"/>
+              </a:schemeClr>
+            </a:solidFill>
+            <a:round/>
+          </a:ln>
+          <a:effectLst/>
+        </c:spPr>
+        <c:txPr>
+          <a:bodyPr rot="-60000000" spcFirstLastPara="1" vertOverflow="ellipsis" vert="horz" wrap="square" anchor="ctr" anchorCtr="1"/>
+          <a:lstStyle/>
+          <a:p>
+            <a:pPr>
+              <a:defRPr sz="900" b="0" i="0" u="none" strike="noStrike" kern="1200" baseline="0">
+                <a:solidFill>
+                  <a:schemeClr val="tx1">
+                    <a:lumMod val="65000"/>
+                    <a:lumOff val="35000"/>
+                  </a:schemeClr>
+                </a:solidFill>
+                <a:latin typeface="+mn-lt"/>
+                <a:ea typeface="+mn-ea"/>
+                <a:cs typeface="+mn-cs"/>
+              </a:defRPr>
+            </a:pPr>
+            <a:endParaRPr lang="en-US"/>
+          </a:p>
+        </c:txPr>
+        <c:crossAx val="533706360"/>
+        <c:crosses val="autoZero"/>
+        <c:auto val="1"/>
+        <c:lblAlgn val="ctr"/>
+        <c:lblOffset val="100"/>
+        <c:noMultiLvlLbl val="0"/>
+      </c:catAx>
+      <c:valAx>
+        <c:axId val="533706360"/>
+        <c:scaling>
+          <c:orientation val="minMax"/>
+        </c:scaling>
+        <c:delete val="0"/>
+        <c:axPos val="l"/>
+        <c:majorGridlines>
+          <c:spPr>
+            <a:ln w="9525" cap="flat" cmpd="sng" algn="ctr">
+              <a:solidFill>
+                <a:schemeClr val="tx1">
+                  <a:lumMod val="15000"/>
+                  <a:lumOff val="85000"/>
+                </a:schemeClr>
+              </a:solidFill>
+              <a:round/>
+            </a:ln>
+            <a:effectLst/>
+          </c:spPr>
+        </c:majorGridlines>
+        <c:numFmt formatCode="General" sourceLinked="1"/>
+        <c:majorTickMark val="none"/>
+        <c:minorTickMark val="none"/>
+        <c:tickLblPos val="nextTo"/>
+        <c:spPr>
+          <a:noFill/>
+          <a:ln>
+            <a:noFill/>
+          </a:ln>
+          <a:effectLst/>
+        </c:spPr>
+        <c:txPr>
+          <a:bodyPr rot="-60000000" spcFirstLastPara="1" vertOverflow="ellipsis" vert="horz" wrap="square" anchor="ctr" anchorCtr="1"/>
+          <a:lstStyle/>
+          <a:p>
+            <a:pPr>
+              <a:defRPr sz="900" b="0" i="0" u="none" strike="noStrike" kern="1200" baseline="0">
+                <a:solidFill>
+                  <a:schemeClr val="tx1">
+                    <a:lumMod val="65000"/>
+                    <a:lumOff val="35000"/>
+                  </a:schemeClr>
+                </a:solidFill>
+                <a:latin typeface="+mn-lt"/>
+                <a:ea typeface="+mn-ea"/>
+                <a:cs typeface="+mn-cs"/>
+              </a:defRPr>
+            </a:pPr>
+            <a:endParaRPr lang="en-US"/>
+          </a:p>
+        </c:txPr>
+        <c:crossAx val="533707320"/>
+        <c:crosses val="autoZero"/>
+        <c:crossBetween val="between"/>
+      </c:valAx>
+      <c:spPr>
+        <a:noFill/>
+        <a:ln>
+          <a:noFill/>
+        </a:ln>
+        <a:effectLst/>
+      </c:spPr>
+    </c:plotArea>
+    <c:legend>
+      <c:legendPos val="b"/>
+      <c:overlay val="0"/>
+      <c:spPr>
+        <a:noFill/>
+        <a:ln>
+          <a:noFill/>
+        </a:ln>
+        <a:effectLst/>
+      </c:spPr>
+      <c:txPr>
+        <a:bodyPr rot="0" spcFirstLastPara="1" vertOverflow="ellipsis" vert="horz" wrap="square" anchor="ctr" anchorCtr="1"/>
+        <a:lstStyle/>
+        <a:p>
+          <a:pPr>
+            <a:defRPr sz="900" b="0" i="0" u="none" strike="noStrike" kern="1200" baseline="0">
+              <a:solidFill>
+                <a:schemeClr val="tx1">
+                  <a:lumMod val="65000"/>
+                  <a:lumOff val="35000"/>
+                </a:schemeClr>
+              </a:solidFill>
+              <a:latin typeface="+mn-lt"/>
+              <a:ea typeface="+mn-ea"/>
+              <a:cs typeface="+mn-cs"/>
+            </a:defRPr>
+          </a:pPr>
+          <a:endParaRPr lang="en-US"/>
+        </a:p>
+      </c:txPr>
+    </c:legend>
+    <c:plotVisOnly val="1"/>
+    <c:dispBlanksAs val="gap"/>
+    <c:extLst>
+      <c:ext xmlns:c16r3="http://schemas.microsoft.com/office/drawing/2017/03/chart" uri="{56B9EC1D-385E-4148-901F-78D8002777C0}">
+        <c16r3:dataDisplayOptions16>
+          <c16r3:dispNaAsBlank val="1"/>
+        </c16r3:dataDisplayOptions16>
+      </c:ext>
+    </c:extLst>
+    <c:showDLblsOverMax val="0"/>
+  </c:chart>
+  <c:spPr>
+    <a:solidFill>
+      <a:schemeClr val="bg1"/>
+    </a:solidFill>
+    <a:ln w="9525" cap="flat" cmpd="sng" algn="ctr">
+      <a:solidFill>
+        <a:schemeClr val="tx1">
+          <a:lumMod val="15000"/>
+          <a:lumOff val="85000"/>
+        </a:schemeClr>
+      </a:solidFill>
+      <a:round/>
+    </a:ln>
+    <a:effectLst/>
+  </c:spPr>
+  <c:txPr>
+    <a:bodyPr/>
+    <a:lstStyle/>
+    <a:p>
+      <a:pPr>
+        <a:defRPr/>
+      </a:pPr>
+      <a:endParaRPr lang="en-US"/>
+    </a:p>
+  </c:txPr>
+  <c:externalData r:id="rId3">
+    <c:autoUpdate val="0"/>
+  </c:externalData>
+</c:chartSpace>
+</file>
+
+<file path=word/charts/colors1.xml><?xml version="1.0" encoding="utf-8"?>
+<cs:colorStyle xmlns:cs="http://schemas.microsoft.com/office/drawing/2012/chartStyle" xmlns:a="http://schemas.openxmlformats.org/drawingml/2006/main" meth="cycle" id="10">
+  <a:schemeClr val="accent1"/>
+  <a:schemeClr val="accent2"/>
+  <a:schemeClr val="accent3"/>
+  <a:schemeClr val="accent4"/>
+  <a:schemeClr val="accent5"/>
+  <a:schemeClr val="accent6"/>
+  <cs:variation/>
+  <cs:variation>
+    <a:lumMod val="60000"/>
+  </cs:variation>
+  <cs:variation>
+    <a:lumMod val="80000"/>
+    <a:lumOff val="20000"/>
+  </cs:variation>
+  <cs:variation>
+    <a:lumMod val="80000"/>
+  </cs:variation>
+  <cs:variation>
+    <a:lumMod val="60000"/>
+    <a:lumOff val="40000"/>
+  </cs:variation>
+  <cs:variation>
+    <a:lumMod val="50000"/>
+  </cs:variation>
+  <cs:variation>
+    <a:lumMod val="70000"/>
+    <a:lumOff val="30000"/>
+  </cs:variation>
+  <cs:variation>
+    <a:lumMod val="70000"/>
+  </cs:variation>
+  <cs:variation>
+    <a:lumMod val="50000"/>
+    <a:lumOff val="50000"/>
+  </cs:variation>
+</cs:colorStyle>
+</file>
+
+<file path=word/charts/style1.xml><?xml version="1.0" encoding="utf-8"?>
+<cs:chartStyle xmlns:cs="http://schemas.microsoft.com/office/drawing/2012/chartStyle" xmlns:a="http://schemas.openxmlformats.org/drawingml/2006/main" id="297">
+  <cs:axisTitle>
+    <cs:lnRef idx="0"/>
+    <cs:fillRef idx="0"/>
+    <cs:effectRef idx="0"/>
+    <cs:fontRef idx="minor">
+      <a:schemeClr val="tx1">
+        <a:lumMod val="65000"/>
+        <a:lumOff val="35000"/>
+      </a:schemeClr>
+    </cs:fontRef>
+    <cs:defRPr sz="1000" kern="1200"/>
+  </cs:axisTitle>
+  <cs:categoryAxis>
+    <cs:lnRef idx="0"/>
+    <cs:fillRef idx="0"/>
+    <cs:effectRef idx="0"/>
+    <cs:fontRef idx="minor">
+      <a:schemeClr val="tx1">
+        <a:lumMod val="65000"/>
+        <a:lumOff val="35000"/>
+      </a:schemeClr>
+    </cs:fontRef>
+    <cs:spPr>
+      <a:ln w="9525" cap="flat" cmpd="sng" algn="ctr">
+        <a:solidFill>
+          <a:schemeClr val="tx1">
+            <a:lumMod val="15000"/>
+            <a:lumOff val="85000"/>
+          </a:schemeClr>
+        </a:solidFill>
+        <a:round/>
+      </a:ln>
+    </cs:spPr>
+    <cs:defRPr sz="900" kern="1200"/>
+  </cs:categoryAxis>
+  <cs:chartArea mods="allowNoFillOverride allowNoLineOverride">
+    <cs:lnRef idx="0"/>
+    <cs:fillRef idx="0"/>
+    <cs:effectRef idx="0"/>
+    <cs:fontRef idx="minor">
+      <a:schemeClr val="tx1"/>
+    </cs:fontRef>
+    <cs:spPr>
+      <a:solidFill>
+        <a:schemeClr val="bg1"/>
+      </a:solidFill>
+      <a:ln w="9525" cap="flat" cmpd="sng" algn="ctr">
+        <a:solidFill>
+          <a:schemeClr val="tx1">
+            <a:lumMod val="15000"/>
+            <a:lumOff val="85000"/>
+          </a:schemeClr>
+        </a:solidFill>
+        <a:round/>
+      </a:ln>
+    </cs:spPr>
+    <cs:defRPr sz="1000" kern="1200"/>
+  </cs:chartArea>
+  <cs:dataLabel>
+    <cs:lnRef idx="0"/>
+    <cs:fillRef idx="0"/>
+    <cs:effectRef idx="0"/>
+    <cs:fontRef idx="minor">
+      <a:schemeClr val="tx1">
+        <a:lumMod val="75000"/>
+        <a:lumOff val="25000"/>
+      </a:schemeClr>
+    </cs:fontRef>
+    <cs:defRPr sz="900" kern="1200"/>
+  </cs:dataLabel>
+  <cs:dataLabelCallout>
+    <cs:lnRef idx="0"/>
+    <cs:fillRef idx="0"/>
+    <cs:effectRef idx="0"/>
+    <cs:fontRef idx="minor">
+      <a:schemeClr val="dk1">
+        <a:lumMod val="65000"/>
+        <a:lumOff val="35000"/>
+      </a:schemeClr>
+    </cs:fontRef>
+    <cs:spPr>
+      <a:solidFill>
+        <a:schemeClr val="lt1"/>
+      </a:solidFill>
+      <a:ln>
+        <a:solidFill>
+          <a:schemeClr val="dk1">
+            <a:lumMod val="25000"/>
+            <a:lumOff val="75000"/>
+          </a:schemeClr>
+        </a:solidFill>
+      </a:ln>
+    </cs:spPr>
+    <cs:defRPr sz="900" kern="1200"/>
+    <cs:bodyPr rot="0" spcFirstLastPara="1" vertOverflow="clip" horzOverflow="clip" vert="horz" wrap="square" lIns="36576" tIns="18288" rIns="36576" bIns="18288" anchor="ctr" anchorCtr="1">
+      <a:spAutoFit/>
+    </cs:bodyPr>
+  </cs:dataLabelCallout>
+  <cs:dataPoint>
+    <cs:lnRef idx="0"/>
+    <cs:fillRef idx="1">
+      <cs:styleClr val="auto"/>
+    </cs:fillRef>
+    <cs:effectRef idx="0"/>
+    <cs:fontRef idx="minor">
+      <a:schemeClr val="tx1"/>
+    </cs:fontRef>
+  </cs:dataPoint>
+  <cs:dataPoint3D>
+    <cs:lnRef idx="0"/>
+    <cs:fillRef idx="1">
+      <cs:styleClr val="auto"/>
+    </cs:fillRef>
+    <cs:effectRef idx="0"/>
+    <cs:fontRef idx="minor">
+      <a:schemeClr val="tx1"/>
+    </cs:fontRef>
+  </cs:dataPoint3D>
+  <cs:dataPointLine>
+    <cs:lnRef idx="0">
+      <cs:styleClr val="auto"/>
+    </cs:lnRef>
+    <cs:fillRef idx="1"/>
+    <cs:effectRef idx="0"/>
+    <cs:fontRef idx="minor">
+      <a:schemeClr val="tx1"/>
+    </cs:fontRef>
+    <cs:spPr>
+      <a:ln w="28575" cap="rnd">
+        <a:solidFill>
+          <a:schemeClr val="phClr"/>
+        </a:solidFill>
+        <a:round/>
+      </a:ln>
+    </cs:spPr>
+  </cs:dataPointLine>
+  <cs:dataPointMarker>
+    <cs:lnRef idx="0">
+      <cs:styleClr val="auto"/>
+    </cs:lnRef>
+    <cs:fillRef idx="1">
+      <cs:styleClr val="auto"/>
+    </cs:fillRef>
+    <cs:effectRef idx="0"/>
+    <cs:fontRef idx="minor">
+      <a:schemeClr val="tx1"/>
+    </cs:fontRef>
+    <cs:spPr>
+      <a:ln w="9525">
+        <a:solidFill>
+          <a:schemeClr val="phClr"/>
+        </a:solidFill>
+      </a:ln>
+    </cs:spPr>
+  </cs:dataPointMarker>
+  <cs:dataPointMarkerLayout symbol="circle" size="5"/>
+  <cs:dataPointWireframe>
+    <cs:lnRef idx="0">
+      <cs:styleClr val="auto"/>
+    </cs:lnRef>
+    <cs:fillRef idx="1"/>
+    <cs:effectRef idx="0"/>
+    <cs:fontRef idx="minor">
+      <a:schemeClr val="tx1"/>
+    </cs:fontRef>
+    <cs:spPr>
+      <a:ln w="9525" cap="rnd">
+        <a:solidFill>
+          <a:schemeClr val="phClr"/>
+        </a:solidFill>
+        <a:round/>
+      </a:ln>
+    </cs:spPr>
+  </cs:dataPointWireframe>
+  <cs:dataTable>
+    <cs:lnRef idx="0"/>
+    <cs:fillRef idx="0"/>
+    <cs:effectRef idx="0"/>
+    <cs:fontRef idx="minor">
+      <a:schemeClr val="tx1">
+        <a:lumMod val="65000"/>
+        <a:lumOff val="35000"/>
+      </a:schemeClr>
+    </cs:fontRef>
+    <cs:spPr>
+      <a:noFill/>
+      <a:ln w="9525" cap="flat" cmpd="sng" algn="ctr">
+        <a:solidFill>
+          <a:schemeClr val="tx1">
+            <a:lumMod val="15000"/>
+            <a:lumOff val="85000"/>
+          </a:schemeClr>
+        </a:solidFill>
+        <a:round/>
+      </a:ln>
+    </cs:spPr>
+    <cs:defRPr sz="900" kern="1200"/>
+  </cs:dataTable>
+  <cs:downBar>
+    <cs:lnRef idx="0"/>
+    <cs:fillRef idx="0"/>
+    <cs:effectRef idx="0"/>
+    <cs:fontRef idx="minor">
+      <a:schemeClr val="tx1"/>
+    </cs:fontRef>
+    <cs:spPr>
+      <a:solidFill>
+        <a:schemeClr val="dk1">
+          <a:lumMod val="75000"/>
+          <a:lumOff val="25000"/>
+        </a:schemeClr>
+      </a:solidFill>
+      <a:ln w="9525" cap="flat" cmpd="sng" algn="ctr">
+        <a:solidFill>
+          <a:schemeClr val="tx1">
+            <a:lumMod val="65000"/>
+            <a:lumOff val="35000"/>
+          </a:schemeClr>
+        </a:solidFill>
+        <a:round/>
+      </a:ln>
+    </cs:spPr>
+  </cs:downBar>
+  <cs:dropLine>
+    <cs:lnRef idx="0"/>
+    <cs:fillRef idx="0"/>
+    <cs:effectRef idx="0"/>
+    <cs:fontRef idx="minor">
+      <a:schemeClr val="tx1"/>
+    </cs:fontRef>
+    <cs:spPr>
+      <a:ln w="9525" cap="flat" cmpd="sng" algn="ctr">
+        <a:solidFill>
+          <a:schemeClr val="tx1">
+            <a:lumMod val="35000"/>
+            <a:lumOff val="65000"/>
+          </a:schemeClr>
+        </a:solidFill>
+        <a:round/>
+      </a:ln>
+    </cs:spPr>
+  </cs:dropLine>
+  <cs:errorBar>
+    <cs:lnRef idx="0"/>
+    <cs:fillRef idx="0"/>
+    <cs:effectRef idx="0"/>
+    <cs:fontRef idx="minor">
+      <a:schemeClr val="tx1"/>
+    </cs:fontRef>
+    <cs:spPr>
+      <a:ln w="9525" cap="flat" cmpd="sng" algn="ctr">
+        <a:solidFill>
+          <a:schemeClr val="tx1">
+            <a:lumMod val="65000"/>
+            <a:lumOff val="35000"/>
+          </a:schemeClr>
+        </a:solidFill>
+        <a:round/>
+      </a:ln>
+    </cs:spPr>
+  </cs:errorBar>
+  <cs:floor>
+    <cs:lnRef idx="0"/>
+    <cs:fillRef idx="0"/>
+    <cs:effectRef idx="0"/>
+    <cs:fontRef idx="minor">
+      <a:schemeClr val="tx1"/>
+    </cs:fontRef>
+    <cs:spPr>
+      <a:noFill/>
+      <a:ln>
+        <a:noFill/>
+      </a:ln>
+    </cs:spPr>
+  </cs:floor>
+  <cs:gridlineMajor>
+    <cs:lnRef idx="0"/>
+    <cs:fillRef idx="0"/>
+    <cs:effectRef idx="0"/>
+    <cs:fontRef idx="minor">
+      <a:schemeClr val="tx1"/>
+    </cs:fontRef>
+    <cs:spPr>
+      <a:ln w="9525" cap="flat" cmpd="sng" algn="ctr">
+        <a:solidFill>
+          <a:schemeClr val="tx1">
+            <a:lumMod val="15000"/>
+            <a:lumOff val="85000"/>
+          </a:schemeClr>
+        </a:solidFill>
+        <a:round/>
+      </a:ln>
+    </cs:spPr>
+  </cs:gridlineMajor>
+  <cs:gridlineMinor>
+    <cs:lnRef idx="0"/>
+    <cs:fillRef idx="0"/>
+    <cs:effectRef idx="0"/>
+    <cs:fontRef idx="minor">
+      <a:schemeClr val="tx1"/>
+    </cs:fontRef>
+    <cs:spPr>
+      <a:ln w="9525" cap="flat" cmpd="sng" algn="ctr">
+        <a:solidFill>
+          <a:schemeClr val="tx1">
+            <a:lumMod val="5000"/>
+            <a:lumOff val="95000"/>
+          </a:schemeClr>
+        </a:solidFill>
+        <a:round/>
+      </a:ln>
+    </cs:spPr>
+  </cs:gridlineMinor>
+  <cs:hiLoLine>
+    <cs:lnRef idx="0"/>
+    <cs:fillRef idx="0"/>
+    <cs:effectRef idx="0"/>
+    <cs:fontRef idx="minor">
+      <a:schemeClr val="tx1"/>
+    </cs:fontRef>
+    <cs:spPr>
+      <a:ln w="9525" cap="flat" cmpd="sng" algn="ctr">
+        <a:solidFill>
+          <a:schemeClr val="tx1">
+            <a:lumMod val="50000"/>
+            <a:lumOff val="50000"/>
+          </a:schemeClr>
+        </a:solidFill>
+        <a:round/>
+      </a:ln>
+    </cs:spPr>
+  </cs:hiLoLine>
+  <cs:leaderLine>
+    <cs:lnRef idx="0"/>
+    <cs:fillRef idx="0"/>
+    <cs:effectRef idx="0"/>
+    <cs:fontRef idx="minor">
+      <a:schemeClr val="tx1"/>
+    </cs:fontRef>
+    <cs:spPr>
+      <a:ln w="9525" cap="flat" cmpd="sng" algn="ctr">
+        <a:solidFill>
+          <a:schemeClr val="tx1">
+            <a:lumMod val="35000"/>
+            <a:lumOff val="65000"/>
+          </a:schemeClr>
+        </a:solidFill>
+        <a:round/>
+      </a:ln>
+    </cs:spPr>
+  </cs:leaderLine>
+  <cs:legend>
+    <cs:lnRef idx="0"/>
+    <cs:fillRef idx="0"/>
+    <cs:effectRef idx="0"/>
+    <cs:fontRef idx="minor">
+      <a:schemeClr val="tx1">
+        <a:lumMod val="65000"/>
+        <a:lumOff val="35000"/>
+      </a:schemeClr>
+    </cs:fontRef>
+    <cs:defRPr sz="900" kern="1200"/>
+  </cs:legend>
+  <cs:plotArea mods="allowNoFillOverride allowNoLineOverride">
+    <cs:lnRef idx="0"/>
+    <cs:fillRef idx="0"/>
+    <cs:effectRef idx="0"/>
+    <cs:fontRef idx="minor">
+      <a:schemeClr val="tx1"/>
+    </cs:fontRef>
+  </cs:plotArea>
+  <cs:plotArea3D mods="allowNoFillOverride allowNoLineOverride">
+    <cs:lnRef idx="0"/>
+    <cs:fillRef idx="0"/>
+    <cs:effectRef idx="0"/>
+    <cs:fontRef idx="minor">
+      <a:schemeClr val="tx1"/>
+    </cs:fontRef>
+  </cs:plotArea3D>
+  <cs:seriesAxis>
+    <cs:lnRef idx="0"/>
+    <cs:fillRef idx="0"/>
+    <cs:effectRef idx="0"/>
+    <cs:fontRef idx="minor">
+      <a:schemeClr val="tx1">
+        <a:lumMod val="65000"/>
+        <a:lumOff val="35000"/>
+      </a:schemeClr>
+    </cs:fontRef>
+    <cs:defRPr sz="900" kern="1200"/>
+  </cs:seriesAxis>
+  <cs:seriesLine>
+    <cs:lnRef idx="0"/>
+    <cs:fillRef idx="0"/>
+    <cs:effectRef idx="0"/>
+    <cs:fontRef idx="minor">
+      <a:schemeClr val="tx1"/>
+    </cs:fontRef>
+    <cs:spPr>
+      <a:ln w="9525" cap="flat" cmpd="sng" algn="ctr">
+        <a:solidFill>
+          <a:schemeClr val="tx1">
+            <a:lumMod val="35000"/>
+            <a:lumOff val="65000"/>
+          </a:schemeClr>
+        </a:solidFill>
+        <a:round/>
+      </a:ln>
+    </cs:spPr>
+  </cs:seriesLine>
+  <cs:title>
+    <cs:lnRef idx="0"/>
+    <cs:fillRef idx="0"/>
+    <cs:effectRef idx="0"/>
+    <cs:fontRef idx="minor">
+      <a:schemeClr val="tx1">
+        <a:lumMod val="65000"/>
+        <a:lumOff val="35000"/>
+      </a:schemeClr>
+    </cs:fontRef>
+    <cs:defRPr sz="1400" b="0" kern="1200" spc="0" baseline="0"/>
+  </cs:title>
+  <cs:trendline>
+    <cs:lnRef idx="0">
+      <cs:styleClr val="auto"/>
+    </cs:lnRef>
+    <cs:fillRef idx="0"/>
+    <cs:effectRef idx="0"/>
+    <cs:fontRef idx="minor">
+      <a:schemeClr val="tx1"/>
+    </cs:fontRef>
+    <cs:spPr>
+      <a:ln w="19050" cap="rnd">
+        <a:solidFill>
+          <a:schemeClr val="phClr"/>
+        </a:solidFill>
+        <a:prstDash val="sysDot"/>
+      </a:ln>
+    </cs:spPr>
+  </cs:trendline>
+  <cs:trendlineLabel>
+    <cs:lnRef idx="0"/>
+    <cs:fillRef idx="0"/>
+    <cs:effectRef idx="0"/>
+    <cs:fontRef idx="minor">
+      <a:schemeClr val="tx1">
+        <a:lumMod val="65000"/>
+        <a:lumOff val="35000"/>
+      </a:schemeClr>
+    </cs:fontRef>
+    <cs:defRPr sz="900" kern="1200"/>
+  </cs:trendlineLabel>
+  <cs:upBar>
+    <cs:lnRef idx="0"/>
+    <cs:fillRef idx="0"/>
+    <cs:effectRef idx="0"/>
+    <cs:fontRef idx="minor">
+      <a:schemeClr val="tx1"/>
+    </cs:fontRef>
+    <cs:spPr>
+      <a:solidFill>
+        <a:schemeClr val="lt1"/>
+      </a:solidFill>
+      <a:ln w="9525" cap="flat" cmpd="sng" algn="ctr">
+        <a:solidFill>
+          <a:schemeClr val="tx1">
+            <a:lumMod val="65000"/>
+            <a:lumOff val="35000"/>
+          </a:schemeClr>
+        </a:solidFill>
+        <a:round/>
+      </a:ln>
+    </cs:spPr>
+  </cs:upBar>
+  <cs:valueAxis>
+    <cs:lnRef idx="0"/>
+    <cs:fillRef idx="0"/>
+    <cs:effectRef idx="0"/>
+    <cs:fontRef idx="minor">
+      <a:schemeClr val="tx1">
+        <a:lumMod val="65000"/>
+        <a:lumOff val="35000"/>
+      </a:schemeClr>
+    </cs:fontRef>
+    <cs:defRPr sz="900" kern="1200"/>
+  </cs:valueAxis>
+  <cs:wall>
+    <cs:lnRef idx="0"/>
+    <cs:fillRef idx="0"/>
+    <cs:effectRef idx="0"/>
+    <cs:fontRef idx="minor">
+      <a:schemeClr val="tx1"/>
+    </cs:fontRef>
+    <cs:spPr>
+      <a:noFill/>
+      <a:ln>
+        <a:noFill/>
+      </a:ln>
+    </cs:spPr>
+  </cs:wall>
+</cs:chartStyle>
 </file>
 
 <file path=word/theme/theme1.xml><?xml version="1.0" encoding="utf-8"?>

</xml_diff>

<commit_message>
updated ideal jobs document with more information
</commit_message>
<xml_diff>
--- a/Report/Ideal Jobs.docx
+++ b/Report/Ideal Jobs.docx
@@ -1,6 +1,6 @@
 
 <file path=word/document.xml><?xml version="1.0" encoding="utf-8"?>
-<w:document xmlns:wpc="http://schemas.microsoft.com/office/word/2010/wordprocessingCanvas" xmlns:cx="http://schemas.microsoft.com/office/drawing/2014/chartex" xmlns:cx1="http://schemas.microsoft.com/office/drawing/2015/9/8/chartex" xmlns:cx2="http://schemas.microsoft.com/office/drawing/2015/10/21/chartex" xmlns:cx3="http://schemas.microsoft.com/office/drawing/2016/5/9/chartex" xmlns:cx4="http://schemas.microsoft.com/office/drawing/2016/5/10/chartex" xmlns:cx5="http://schemas.microsoft.com/office/drawing/2016/5/11/chartex" xmlns:cx6="http://schemas.microsoft.com/office/drawing/2016/5/12/chartex" xmlns:cx7="http://schemas.microsoft.com/office/drawing/2016/5/13/chartex" xmlns:cx8="http://schemas.microsoft.com/office/drawing/2016/5/14/chartex" xmlns:mc="http://schemas.openxmlformats.org/markup-compatibility/2006" xmlns:aink="http://schemas.microsoft.com/office/drawing/2016/ink" xmlns:am3d="http://schemas.microsoft.com/office/drawing/2017/model3d" xmlns:o="urn:schemas-microsoft-com:office:office" xmlns:r="http://schemas.openxmlformats.org/officeDocument/2006/relationships" xmlns:m="http://schemas.openxmlformats.org/officeDocument/2006/math" xmlns:v="urn:schemas-microsoft-com:vml" xmlns:wp14="http://schemas.microsoft.com/office/word/2010/wordprocessingDrawing" xmlns:wp="http://schemas.openxmlformats.org/drawingml/2006/wordprocessingDrawing" xmlns:w10="urn:schemas-microsoft-com:office:word" xmlns:w="http://schemas.openxmlformats.org/wordprocessingml/2006/main" xmlns:w14="http://schemas.microsoft.com/office/word/2010/wordml" xmlns:w15="http://schemas.microsoft.com/office/word/2012/wordml" xmlns:w16cid="http://schemas.microsoft.com/office/word/2016/wordml/cid" xmlns:w16se="http://schemas.microsoft.com/office/word/2015/wordml/symex" xmlns:wpg="http://schemas.microsoft.com/office/word/2010/wordprocessingGroup" xmlns:wpi="http://schemas.microsoft.com/office/word/2010/wordprocessingInk" xmlns:wne="http://schemas.microsoft.com/office/word/2006/wordml" xmlns:wps="http://schemas.microsoft.com/office/word/2010/wordprocessingShape" mc:Ignorable="w14 w15 w16se w16cid wp14">
+<w:document xmlns:wpc="http://schemas.microsoft.com/office/word/2010/wordprocessingCanvas" xmlns:mc="http://schemas.openxmlformats.org/markup-compatibility/2006" xmlns:o="urn:schemas-microsoft-com:office:office" xmlns:r="http://schemas.openxmlformats.org/officeDocument/2006/relationships" xmlns:m="http://schemas.openxmlformats.org/officeDocument/2006/math" xmlns:v="urn:schemas-microsoft-com:vml" xmlns:wp14="http://schemas.microsoft.com/office/word/2010/wordprocessingDrawing" xmlns:wp="http://schemas.openxmlformats.org/drawingml/2006/wordprocessingDrawing" xmlns:w10="urn:schemas-microsoft-com:office:word" xmlns:w="http://schemas.openxmlformats.org/wordprocessingml/2006/main" xmlns:w14="http://schemas.microsoft.com/office/word/2010/wordml" xmlns:w15="http://schemas.microsoft.com/office/word/2012/wordml" xmlns:wpg="http://schemas.microsoft.com/office/word/2010/wordprocessingGroup" xmlns:wpi="http://schemas.microsoft.com/office/word/2010/wordprocessingInk" xmlns:wne="http://schemas.microsoft.com/office/word/2006/wordml" xmlns:wps="http://schemas.microsoft.com/office/word/2010/wordprocessingShape" mc:Ignorable="w14 w15 wp14">
   <w:body>
     <w:p>
       <w:pPr>
@@ -11,23 +11,62 @@
         <w:t>Ideal Jobs</w:t>
       </w:r>
     </w:p>
-    <w:p>
-      <w:r>
-        <w:t>Compare and contrast the ideal jobs for each person in the group. This may have changed due to feedback from Assignment 1. What common elements are there, if any? What differentiates each position from the others, if anything? How similar or different are your career plans across the group?</w:t>
-      </w:r>
-    </w:p>
     <w:p/>
     <w:p>
-      <w:r>
+      <w:pPr>
+        <w:rPr>
+          <w:b/>
+        </w:rPr>
+      </w:pPr>
+      <w:bookmarkStart w:id="0" w:name="_GoBack"/>
+      <w:r>
+        <w:rPr>
+          <w:b/>
+        </w:rPr>
         <w:t xml:space="preserve">Each </w:t>
       </w:r>
-      <w:proofErr w:type="spellStart"/>
-      <w:r>
-        <w:t>teammembers</w:t>
-      </w:r>
-      <w:proofErr w:type="spellEnd"/>
-      <w:r>
-        <w:t xml:space="preserve"> ideal job: </w:t>
+      <w:r>
+        <w:rPr>
+          <w:b/>
+        </w:rPr>
+        <w:t xml:space="preserve">team </w:t>
+      </w:r>
+      <w:r>
+        <w:rPr>
+          <w:b/>
+        </w:rPr>
+        <w:t>member</w:t>
+      </w:r>
+      <w:r>
+        <w:rPr>
+          <w:b/>
+        </w:rPr>
+        <w:t>:</w:t>
+      </w:r>
+      <w:r>
+        <w:rPr>
+          <w:b/>
+        </w:rPr>
+        <w:t xml:space="preserve"> </w:t>
+      </w:r>
+    </w:p>
+    <w:bookmarkEnd w:id="0"/>
+    <w:p>
+      <w:pPr>
+        <w:pStyle w:val="ListParagraph"/>
+        <w:numPr>
+          <w:ilvl w:val="0"/>
+          <w:numId w:val="1"/>
+        </w:numPr>
+      </w:pPr>
+      <w:r>
+        <w:t xml:space="preserve">Samuel – </w:t>
+      </w:r>
+      <w:r>
+        <w:t>Software e</w:t>
+      </w:r>
+      <w:r>
+        <w:t>ngineer</w:t>
       </w:r>
     </w:p>
     <w:p>
@@ -39,10 +78,7 @@
         </w:numPr>
       </w:pPr>
       <w:r>
-        <w:t xml:space="preserve">Samuel – </w:t>
-      </w:r>
-      <w:r>
-        <w:t>Software Engineer</w:t>
+        <w:t>Stanton – Full Stack node developer</w:t>
       </w:r>
     </w:p>
     <w:p>
@@ -54,7 +90,7 @@
         </w:numPr>
       </w:pPr>
       <w:r>
-        <w:t>Stanton – Full Stack node developer</w:t>
+        <w:t>Jenna – Software developer</w:t>
       </w:r>
     </w:p>
     <w:p>
@@ -66,35 +102,114 @@
         </w:numPr>
       </w:pPr>
       <w:r>
-        <w:t>Jenna – Software developer</w:t>
+        <w:t>Cooper – IT systems administrator</w:t>
+      </w:r>
+    </w:p>
+    <w:p>
+      <w:r>
+        <w:t xml:space="preserve">Immediately, the most common element here is the attraction to a software developer or </w:t>
+      </w:r>
+      <w:r>
+        <w:t xml:space="preserve">a </w:t>
+      </w:r>
+      <w:r>
+        <w:t>similar position. Samuel, Stanton and Jenna all have opted for this</w:t>
+      </w:r>
+      <w:r>
+        <w:t xml:space="preserve"> as a potential </w:t>
+      </w:r>
+      <w:r>
+        <w:t>i</w:t>
+      </w:r>
+      <w:r>
+        <w:t xml:space="preserve">deal job, albeit with different </w:t>
+      </w:r>
+      <w:r>
+        <w:t>programming languages/skills involved.</w:t>
+      </w:r>
+      <w:r>
+        <w:t xml:space="preserve"> SQL was a language which was a requirement in three of the job listings. </w:t>
+      </w:r>
+      <w:r>
+        <w:t>Furthermore it is quite clear communication/people skills are an abs</w:t>
+      </w:r>
+      <w:r>
+        <w:t xml:space="preserve">olute necessity for these roles, which is reasonable considering the collaborative </w:t>
+      </w:r>
+      <w:r>
+        <w:t xml:space="preserve">nature of occupations within the I.T industry, often involving multiple teams working together and </w:t>
+      </w:r>
+      <w:r>
+        <w:t xml:space="preserve">the prevalence of </w:t>
+      </w:r>
+      <w:r>
+        <w:t xml:space="preserve">concepts such as agile methodology.  </w:t>
+      </w:r>
+    </w:p>
+    <w:p>
+      <w:r>
+        <w:t>With this information, it looks like the career plans may be quite similar,</w:t>
+      </w:r>
+      <w:r>
+        <w:t xml:space="preserve"> involving website, application and software development,</w:t>
+      </w:r>
+      <w:r>
+        <w:t xml:space="preserve"> </w:t>
+      </w:r>
+      <w:r>
+        <w:t>with the exception being Cooper. H</w:t>
+      </w:r>
+      <w:r>
+        <w:t xml:space="preserve">is ideal career </w:t>
+      </w:r>
+      <w:r>
+        <w:t>is in</w:t>
+      </w:r>
+      <w:r>
+        <w:t xml:space="preserve"> the system administrative world, </w:t>
+      </w:r>
+      <w:r>
+        <w:t>involving</w:t>
+      </w:r>
+      <w:r>
+        <w:t xml:space="preserve"> aspects of I.T such as maintenance and security of of server and storage infrastructure</w:t>
+      </w:r>
+      <w:r>
+        <w:t xml:space="preserve"> as well as </w:t>
+      </w:r>
+      <w:r>
+        <w:t xml:space="preserve">virtualisation. </w:t>
+      </w:r>
+    </w:p>
+    <w:p>
+      <w:r>
+        <w:t>Below is a colour coded graph, demonstrating the shared and</w:t>
+      </w:r>
+      <w:r>
+        <w:t xml:space="preserve"> differing skills.</w:t>
       </w:r>
     </w:p>
     <w:p>
       <w:pPr>
-        <w:pStyle w:val="ListParagraph"/>
-        <w:numPr>
-          <w:ilvl w:val="0"/>
-          <w:numId w:val="1"/>
-        </w:numPr>
+        <w:rPr>
+          <w:b/>
+        </w:rPr>
       </w:pPr>
       <w:r>
-        <w:t>Cooper – IT systems administrator</w:t>
-      </w:r>
-    </w:p>
-    <w:p/>
-    <w:p>
-      <w:r>
+        <w:rPr>
+          <w:b/>
+        </w:rPr>
         <w:t>Comparisons:</w:t>
       </w:r>
     </w:p>
     <w:p>
-      <w:bookmarkStart w:id="0" w:name="_GoBack"/>
       <w:r>
         <w:rPr>
           <w:noProof/>
+          <w:lang w:eastAsia="en-AU"/>
         </w:rPr>
         <w:drawing>
-          <wp:inline distT="0" distB="0" distL="0" distR="0" wp14:anchorId="1592FB74" wp14:editId="7653680E">
+          <wp:inline distT="0" distB="0" distL="0" distR="0" wp14:anchorId="1592FB74" wp14:editId="4F9FF358">
             <wp:extent cx="5486400" cy="3200400"/>
             <wp:effectExtent l="0" t="0" r="0" b="0"/>
             <wp:docPr id="1" name="Chart 1"/>
@@ -107,7 +222,6 @@
           </wp:inline>
         </w:drawing>
       </w:r>
-      <w:bookmarkEnd w:id="0"/>
     </w:p>
     <w:sectPr>
       <w:pgSz w:w="11906" w:h="16838"/>
@@ -120,7 +234,7 @@
 </file>
 
 <file path=word/numbering.xml><?xml version="1.0" encoding="utf-8"?>
-<w:numbering xmlns:wpc="http://schemas.microsoft.com/office/word/2010/wordprocessingCanvas" xmlns:cx="http://schemas.microsoft.com/office/drawing/2014/chartex" xmlns:cx1="http://schemas.microsoft.com/office/drawing/2015/9/8/chartex" xmlns:cx2="http://schemas.microsoft.com/office/drawing/2015/10/21/chartex" xmlns:cx3="http://schemas.microsoft.com/office/drawing/2016/5/9/chartex" xmlns:cx4="http://schemas.microsoft.com/office/drawing/2016/5/10/chartex" xmlns:cx5="http://schemas.microsoft.com/office/drawing/2016/5/11/chartex" xmlns:cx6="http://schemas.microsoft.com/office/drawing/2016/5/12/chartex" xmlns:cx7="http://schemas.microsoft.com/office/drawing/2016/5/13/chartex" xmlns:cx8="http://schemas.microsoft.com/office/drawing/2016/5/14/chartex" xmlns:mc="http://schemas.openxmlformats.org/markup-compatibility/2006" xmlns:aink="http://schemas.microsoft.com/office/drawing/2016/ink" xmlns:am3d="http://schemas.microsoft.com/office/drawing/2017/model3d" xmlns:o="urn:schemas-microsoft-com:office:office" xmlns:r="http://schemas.openxmlformats.org/officeDocument/2006/relationships" xmlns:m="http://schemas.openxmlformats.org/officeDocument/2006/math" xmlns:v="urn:schemas-microsoft-com:vml" xmlns:wp14="http://schemas.microsoft.com/office/word/2010/wordprocessingDrawing" xmlns:wp="http://schemas.openxmlformats.org/drawingml/2006/wordprocessingDrawing" xmlns:w10="urn:schemas-microsoft-com:office:word" xmlns:w="http://schemas.openxmlformats.org/wordprocessingml/2006/main" xmlns:w14="http://schemas.microsoft.com/office/word/2010/wordml" xmlns:w15="http://schemas.microsoft.com/office/word/2012/wordml" xmlns:w16cid="http://schemas.microsoft.com/office/word/2016/wordml/cid" xmlns:w16se="http://schemas.microsoft.com/office/word/2015/wordml/symex" xmlns:wpg="http://schemas.microsoft.com/office/word/2010/wordprocessingGroup" xmlns:wpi="http://schemas.microsoft.com/office/word/2010/wordprocessingInk" xmlns:wne="http://schemas.microsoft.com/office/word/2006/wordml" xmlns:wps="http://schemas.microsoft.com/office/word/2010/wordprocessingShape" mc:Ignorable="w14 w15 w16se w16cid wp14">
+<w:numbering xmlns:wpc="http://schemas.microsoft.com/office/word/2010/wordprocessingCanvas" xmlns:mc="http://schemas.openxmlformats.org/markup-compatibility/2006" xmlns:o="urn:schemas-microsoft-com:office:office" xmlns:r="http://schemas.openxmlformats.org/officeDocument/2006/relationships" xmlns:m="http://schemas.openxmlformats.org/officeDocument/2006/math" xmlns:v="urn:schemas-microsoft-com:vml" xmlns:wp14="http://schemas.microsoft.com/office/word/2010/wordprocessingDrawing" xmlns:wp="http://schemas.openxmlformats.org/drawingml/2006/wordprocessingDrawing" xmlns:w10="urn:schemas-microsoft-com:office:word" xmlns:w="http://schemas.openxmlformats.org/wordprocessingml/2006/main" xmlns:w14="http://schemas.microsoft.com/office/word/2010/wordml" xmlns:w15="http://schemas.microsoft.com/office/word/2012/wordml" xmlns:wpg="http://schemas.microsoft.com/office/word/2010/wordprocessingGroup" xmlns:wpi="http://schemas.microsoft.com/office/word/2010/wordprocessingInk" xmlns:wne="http://schemas.microsoft.com/office/word/2006/wordml" xmlns:wps="http://schemas.microsoft.com/office/word/2010/wordprocessingShape" mc:Ignorable="w14 w15 wp14">
   <w:abstractNum w:abstractNumId="0" w15:restartNumberingAfterBreak="0">
     <w:nsid w:val="1DAB5DB1"/>
     <w:multiLevelType w:val="hybridMultilevel"/>
@@ -241,7 +355,7 @@
 </file>
 
 <file path=word/styles.xml><?xml version="1.0" encoding="utf-8"?>
-<w:styles xmlns:mc="http://schemas.openxmlformats.org/markup-compatibility/2006" xmlns:r="http://schemas.openxmlformats.org/officeDocument/2006/relationships" xmlns:w="http://schemas.openxmlformats.org/wordprocessingml/2006/main" xmlns:w14="http://schemas.microsoft.com/office/word/2010/wordml" xmlns:w15="http://schemas.microsoft.com/office/word/2012/wordml" xmlns:w16cid="http://schemas.microsoft.com/office/word/2016/wordml/cid" xmlns:w16se="http://schemas.microsoft.com/office/word/2015/wordml/symex" mc:Ignorable="w14 w15 w16se w16cid">
+<w:styles xmlns:mc="http://schemas.openxmlformats.org/markup-compatibility/2006" xmlns:r="http://schemas.openxmlformats.org/officeDocument/2006/relationships" xmlns:w="http://schemas.openxmlformats.org/wordprocessingml/2006/main" xmlns:w14="http://schemas.microsoft.com/office/word/2010/wordml" xmlns:w15="http://schemas.microsoft.com/office/word/2012/wordml" mc:Ignorable="w14 w15">
   <w:docDefaults>
     <w:rPrDefault>
       <w:rPr>
@@ -257,7 +371,7 @@
       </w:pPr>
     </w:pPrDefault>
   </w:docDefaults>
-  <w:latentStyles w:defLockedState="0" w:defUIPriority="99" w:defSemiHidden="0" w:defUnhideWhenUsed="0" w:defQFormat="0" w:count="377">
+  <w:latentStyles w:defLockedState="0" w:defUIPriority="99" w:defSemiHidden="0" w:defUnhideWhenUsed="0" w:defQFormat="0" w:count="371">
     <w:lsdException w:name="Normal" w:uiPriority="0" w:qFormat="1"/>
     <w:lsdException w:name="heading 1" w:uiPriority="9" w:qFormat="1"/>
     <w:lsdException w:name="heading 2" w:semiHidden="1" w:uiPriority="9" w:unhideWhenUsed="1" w:qFormat="1"/>
@@ -629,12 +743,6 @@
     <w:lsdException w:name="List Table 5 Dark Accent 6" w:uiPriority="50"/>
     <w:lsdException w:name="List Table 6 Colorful Accent 6" w:uiPriority="51"/>
     <w:lsdException w:name="List Table 7 Colorful Accent 6" w:uiPriority="52"/>
-    <w:lsdException w:name="Mention" w:semiHidden="1" w:unhideWhenUsed="1"/>
-    <w:lsdException w:name="Smart Hyperlink" w:semiHidden="1" w:unhideWhenUsed="1"/>
-    <w:lsdException w:name="Hashtag" w:semiHidden="1" w:unhideWhenUsed="1"/>
-    <w:lsdException w:name="Unresolved Mention" w:semiHidden="1" w:unhideWhenUsed="1"/>
-    <w:lsdException w:name="Smart Link" w:semiHidden="1" w:unhideWhenUsed="1"/>
-    <w:lsdException w:name="Smart Link Error" w:semiHidden="1" w:unhideWhenUsed="1"/>
   </w:latentStyles>
   <w:style w:type="paragraph" w:default="1" w:styleId="Normal">
     <w:name w:val="Normal"/>
@@ -864,7 +972,7 @@
 </file>
 
 <file path=word/charts/chart1.xml><?xml version="1.0" encoding="utf-8"?>
-<c:chartSpace xmlns:c="http://schemas.openxmlformats.org/drawingml/2006/chart" xmlns:a="http://schemas.openxmlformats.org/drawingml/2006/main" xmlns:r="http://schemas.openxmlformats.org/officeDocument/2006/relationships" xmlns:c16r2="http://schemas.microsoft.com/office/drawing/2015/06/chart">
+<c:chartSpace xmlns:c="http://schemas.openxmlformats.org/drawingml/2006/chart" xmlns:a="http://schemas.openxmlformats.org/drawingml/2006/main" xmlns:r="http://schemas.openxmlformats.org/officeDocument/2006/relationships">
   <c:date1904 val="0"/>
   <c:lang val="en-US"/>
   <c:roundedCorners val="0"/>
@@ -1004,7 +1112,7 @@
               </c:numCache>
             </c:numRef>
           </c:val>
-          <c:extLst>
+          <c:extLst xmlns:c16r2="http://schemas.microsoft.com/office/drawing/2015/06/chart">
             <c:ext xmlns:c16="http://schemas.microsoft.com/office/drawing/2014/chart" uri="{C3380CC4-5D6E-409C-BE32-E72D297353CC}">
               <c16:uniqueId val="{00000000-12F8-4293-881A-39E7C67BE477}"/>
             </c:ext>
@@ -1075,7 +1183,7 @@
               </c:numCache>
             </c:numRef>
           </c:val>
-          <c:extLst>
+          <c:extLst xmlns:c16r2="http://schemas.microsoft.com/office/drawing/2015/06/chart">
             <c:ext xmlns:c16="http://schemas.microsoft.com/office/drawing/2014/chart" uri="{C3380CC4-5D6E-409C-BE32-E72D297353CC}">
               <c16:uniqueId val="{00000001-12F8-4293-881A-39E7C67BE477}"/>
             </c:ext>
@@ -1090,7 +1198,7 @@
               <c:strCache>
                 <c:ptCount val="1"/>
                 <c:pt idx="0">
-                  <c:v>Full Stack</c:v>
+                  <c:v>HTML</c:v>
                 </c:pt>
               </c:strCache>
             </c:strRef>
@@ -1146,7 +1254,7 @@
               </c:numCache>
             </c:numRef>
           </c:val>
-          <c:extLst>
+          <c:extLst xmlns:c16r2="http://schemas.microsoft.com/office/drawing/2015/06/chart">
             <c:ext xmlns:c16="http://schemas.microsoft.com/office/drawing/2014/chart" uri="{C3380CC4-5D6E-409C-BE32-E72D297353CC}">
               <c16:uniqueId val="{00000002-12F8-4293-881A-39E7C67BE477}"/>
             </c:ext>
@@ -1161,7 +1269,7 @@
               <c:strCache>
                 <c:ptCount val="1"/>
                 <c:pt idx="0">
-                  <c:v>HTML</c:v>
+                  <c:v>CSS</c:v>
                 </c:pt>
               </c:strCache>
             </c:strRef>
@@ -1217,7 +1325,7 @@
               </c:numCache>
             </c:numRef>
           </c:val>
-          <c:extLst>
+          <c:extLst xmlns:c16r2="http://schemas.microsoft.com/office/drawing/2015/06/chart">
             <c:ext xmlns:c16="http://schemas.microsoft.com/office/drawing/2014/chart" uri="{C3380CC4-5D6E-409C-BE32-E72D297353CC}">
               <c16:uniqueId val="{00000003-12F8-4293-881A-39E7C67BE477}"/>
             </c:ext>
@@ -1232,7 +1340,7 @@
               <c:strCache>
                 <c:ptCount val="1"/>
                 <c:pt idx="0">
-                  <c:v>CSS</c:v>
+                  <c:v>JavaScript</c:v>
                 </c:pt>
               </c:strCache>
             </c:strRef>
@@ -1288,7 +1396,7 @@
               </c:numCache>
             </c:numRef>
           </c:val>
-          <c:extLst>
+          <c:extLst xmlns:c16r2="http://schemas.microsoft.com/office/drawing/2015/06/chart">
             <c:ext xmlns:c16="http://schemas.microsoft.com/office/drawing/2014/chart" uri="{C3380CC4-5D6E-409C-BE32-E72D297353CC}">
               <c16:uniqueId val="{00000004-12F8-4293-881A-39E7C67BE477}"/>
             </c:ext>
@@ -1303,7 +1411,7 @@
               <c:strCache>
                 <c:ptCount val="1"/>
                 <c:pt idx="0">
-                  <c:v>JavaScript</c:v>
+                  <c:v>People Skills</c:v>
                 </c:pt>
               </c:strCache>
             </c:strRef>
@@ -1345,21 +1453,21 @@
                 <c:formatCode>General</c:formatCode>
                 <c:ptCount val="4"/>
                 <c:pt idx="0">
-                  <c:v>0</c:v>
+                  <c:v>1</c:v>
                 </c:pt>
                 <c:pt idx="1">
                   <c:v>1</c:v>
                 </c:pt>
                 <c:pt idx="2">
-                  <c:v>0</c:v>
+                  <c:v>1</c:v>
                 </c:pt>
                 <c:pt idx="3">
-                  <c:v>0</c:v>
+                  <c:v>1</c:v>
                 </c:pt>
               </c:numCache>
             </c:numRef>
           </c:val>
-          <c:extLst>
+          <c:extLst xmlns:c16r2="http://schemas.microsoft.com/office/drawing/2015/06/chart">
             <c:ext xmlns:c16="http://schemas.microsoft.com/office/drawing/2014/chart" uri="{C3380CC4-5D6E-409C-BE32-E72D297353CC}">
               <c16:uniqueId val="{00000005-12F8-4293-881A-39E7C67BE477}"/>
             </c:ext>
@@ -1374,7 +1482,7 @@
               <c:strCache>
                 <c:ptCount val="1"/>
                 <c:pt idx="0">
-                  <c:v>People Skills</c:v>
+                  <c:v>Microsoft Environments</c:v>
                 </c:pt>
               </c:strCache>
             </c:strRef>
@@ -1417,88 +1525,15 @@
               <c:numCache>
                 <c:formatCode>General</c:formatCode>
                 <c:ptCount val="4"/>
-                <c:pt idx="0">
-                  <c:v>1</c:v>
-                </c:pt>
-                <c:pt idx="1">
-                  <c:v>1</c:v>
-                </c:pt>
-                <c:pt idx="2">
-                  <c:v>1</c:v>
-                </c:pt>
                 <c:pt idx="3">
                   <c:v>1</c:v>
                 </c:pt>
               </c:numCache>
             </c:numRef>
           </c:val>
-          <c:extLst>
+          <c:extLst xmlns:c16r2="http://schemas.microsoft.com/office/drawing/2015/06/chart">
             <c:ext xmlns:c16="http://schemas.microsoft.com/office/drawing/2014/chart" uri="{C3380CC4-5D6E-409C-BE32-E72D297353CC}">
               <c16:uniqueId val="{00000006-12F8-4293-881A-39E7C67BE477}"/>
-            </c:ext>
-          </c:extLst>
-        </c:ser>
-        <c:ser>
-          <c:idx val="7"/>
-          <c:order val="7"/>
-          <c:tx>
-            <c:strRef>
-              <c:f>Sheet1!$I$1</c:f>
-              <c:strCache>
-                <c:ptCount val="1"/>
-                <c:pt idx="0">
-                  <c:v>Microsoft Environments</c:v>
-                </c:pt>
-              </c:strCache>
-            </c:strRef>
-          </c:tx>
-          <c:spPr>
-            <a:solidFill>
-              <a:schemeClr val="accent2">
-                <a:lumMod val="60000"/>
-              </a:schemeClr>
-            </a:solidFill>
-            <a:ln>
-              <a:noFill/>
-            </a:ln>
-            <a:effectLst/>
-          </c:spPr>
-          <c:invertIfNegative val="0"/>
-          <c:cat>
-            <c:strRef>
-              <c:f>Sheet1!$A$2:$A$5</c:f>
-              <c:strCache>
-                <c:ptCount val="4"/>
-                <c:pt idx="0">
-                  <c:v>Samuel</c:v>
-                </c:pt>
-                <c:pt idx="1">
-                  <c:v>Stanton</c:v>
-                </c:pt>
-                <c:pt idx="2">
-                  <c:v>Jenna</c:v>
-                </c:pt>
-                <c:pt idx="3">
-                  <c:v>Cooper</c:v>
-                </c:pt>
-              </c:strCache>
-            </c:strRef>
-          </c:cat>
-          <c:val>
-            <c:numRef>
-              <c:f>Sheet1!$I$2:$I$5</c:f>
-              <c:numCache>
-                <c:formatCode>General</c:formatCode>
-                <c:ptCount val="4"/>
-                <c:pt idx="3">
-                  <c:v>1</c:v>
-                </c:pt>
-              </c:numCache>
-            </c:numRef>
-          </c:val>
-          <c:extLst>
-            <c:ext xmlns:c16="http://schemas.microsoft.com/office/drawing/2014/chart" uri="{C3380CC4-5D6E-409C-BE32-E72D297353CC}">
-              <c16:uniqueId val="{00000000-D43A-4097-9974-064690767987}"/>
             </c:ext>
           </c:extLst>
         </c:ser>
@@ -1512,11 +1547,11 @@
         </c:dLbls>
         <c:gapWidth val="150"/>
         <c:overlap val="100"/>
-        <c:axId val="533707320"/>
-        <c:axId val="533706360"/>
+        <c:axId val="-74006928"/>
+        <c:axId val="-74018352"/>
       </c:barChart>
       <c:catAx>
-        <c:axId val="533707320"/>
+        <c:axId val="-74006928"/>
         <c:scaling>
           <c:orientation val="minMax"/>
         </c:scaling>
@@ -1559,7 +1594,7 @@
             <a:endParaRPr lang="en-US"/>
           </a:p>
         </c:txPr>
-        <c:crossAx val="533706360"/>
+        <c:crossAx val="-74018352"/>
         <c:crosses val="autoZero"/>
         <c:auto val="1"/>
         <c:lblAlgn val="ctr"/>
@@ -1567,7 +1602,7 @@
         <c:noMultiLvlLbl val="0"/>
       </c:catAx>
       <c:valAx>
-        <c:axId val="533706360"/>
+        <c:axId val="-74018352"/>
         <c:scaling>
           <c:orientation val="minMax"/>
         </c:scaling>
@@ -1618,7 +1653,7 @@
             <a:endParaRPr lang="en-US"/>
           </a:p>
         </c:txPr>
-        <c:crossAx val="533707320"/>
+        <c:crossAx val="-74006928"/>
         <c:crosses val="autoZero"/>
         <c:crossBetween val="between"/>
       </c:valAx>
@@ -1663,14 +1698,14 @@
     </c:legend>
     <c:plotVisOnly val="1"/>
     <c:dispBlanksAs val="gap"/>
-    <c:extLst>
+    <c:showDLblsOverMax val="0"/>
+    <c:extLst xmlns:c16r2="http://schemas.microsoft.com/office/drawing/2015/06/chart">
       <c:ext xmlns:c16r3="http://schemas.microsoft.com/office/drawing/2017/03/chart" uri="{56B9EC1D-385E-4148-901F-78D8002777C0}">
         <c16r3:dataDisplayOptions16>
           <c16r3:dispNaAsBlank val="1"/>
         </c16r3:dataDisplayOptions16>
       </c:ext>
     </c:extLst>
-    <c:showDLblsOverMax val="0"/>
   </c:chart>
   <c:spPr>
     <a:solidFill>

</xml_diff>